<commit_message>
Script di test e modifica pulsante auto-gen
</commit_message>
<xml_diff>
--- a/4_Diari/Diario_17_11_2023.docx
+++ b/4_Diari/Diario_17_11_2023.docx
@@ -313,8 +313,6 @@
               </w:rPr>
               <w:t>ci sono delle funzioni che riempiono con delle parole casuali gli input, successivamente viene invocata la generazione standard che utilizzerà le parole che sono state inserite negli input.</w:t>
             </w:r>
-            <w:bookmarkStart w:id="3" w:name="_GoBack"/>
-            <w:bookmarkEnd w:id="3"/>
           </w:p>
         </w:tc>
       </w:tr>
@@ -357,6 +355,32 @@
                 <w:rFonts w:ascii="Arial" w:hAnsi="Arial" w:cs="Arial"/>
               </w:rPr>
             </w:pPr>
+            <w:r>
+              <w:rPr>
+                <w:rFonts w:ascii="Arial" w:hAnsi="Arial" w:cs="Arial"/>
+              </w:rPr>
+              <w:t xml:space="preserve">Creazione dello script </w:t>
+            </w:r>
+            <w:r>
+              <w:rPr>
+                <w:rFonts w:ascii="Arial" w:hAnsi="Arial" w:cs="Arial"/>
+                <w:i/>
+              </w:rPr>
+              <w:t>gen-TEST.js</w:t>
+            </w:r>
+            <w:r>
+              <w:rPr>
+                <w:rFonts w:ascii="Arial" w:hAnsi="Arial" w:cs="Arial"/>
+                <w:i/>
+              </w:rPr>
+              <w:t xml:space="preserve">. </w:t>
+            </w:r>
+            <w:r>
+              <w:rPr>
+                <w:rFonts w:ascii="Arial" w:hAnsi="Arial" w:cs="Arial"/>
+              </w:rPr>
+              <w:t>Questo script contiene due test: il primo permette di effettuare una generazione automatica e di evidenziare con diversi colori tutte le parole nella tabella, mentre l’altro test permette di controllare che tutte le parole siano state effettivamente inserite andando a leggere ogni cella della griglia.</w:t>
+            </w:r>
           </w:p>
         </w:tc>
       </w:tr>
@@ -399,7 +423,21 @@
               <w:rPr>
                 <w:rFonts w:ascii="Arial" w:hAnsi="Arial" w:cs="Arial"/>
               </w:rPr>
-              <w:tab/>
+              <w:t>Terminato script per il test</w:t>
+            </w:r>
+            <w:r>
+              <w:rPr>
+                <w:rFonts w:ascii="Arial" w:hAnsi="Arial" w:cs="Arial"/>
+              </w:rPr>
+              <w:t>, modificato pulsante per ola generazione automatica: l’utente può generare più volte automaticamente la griglia senza</w:t>
+            </w:r>
+            <w:bookmarkStart w:id="3" w:name="_GoBack"/>
+            <w:bookmarkEnd w:id="3"/>
+            <w:r>
+              <w:rPr>
+                <w:rFonts w:ascii="Arial" w:hAnsi="Arial" w:cs="Arial"/>
+              </w:rPr>
+              <w:t xml:space="preserve"> dover riaggiornare la pagina.</w:t>
             </w:r>
           </w:p>
         </w:tc>
@@ -4210,7 +4248,7 @@
 </file>
 
 <file path=customXml/itemProps1.xml><?xml version="1.0" encoding="utf-8"?>
-<ds:datastoreItem xmlns:ds="http://schemas.openxmlformats.org/officeDocument/2006/customXml" ds:itemID="{DE5F5690-2559-4881-97CB-2BE8D25731EE}">
+<ds:datastoreItem xmlns:ds="http://schemas.openxmlformats.org/officeDocument/2006/customXml" ds:itemID="{AEB1296E-DBE8-473C-A6AC-F74377E9A891}">
   <ds:schemaRefs>
     <ds:schemaRef ds:uri="http://schemas.openxmlformats.org/officeDocument/2006/bibliography"/>
   </ds:schemaRefs>

</xml_diff>

<commit_message>
Inizio implementazione modifica del dizionario
</commit_message>
<xml_diff>
--- a/4_Diari/Diario_17_11_2023.docx
+++ b/4_Diari/Diario_17_11_2023.docx
@@ -429,15 +429,23 @@
               <w:rPr>
                 <w:rFonts w:ascii="Arial" w:hAnsi="Arial" w:cs="Arial"/>
               </w:rPr>
-              <w:t>, modificato pulsante per ola generazione automatica: l’utente può generare più volte automaticamente la griglia senza</w:t>
+              <w:t>, modificato pulsante per ola generazione automatica: l’utente può generare più volte automaticamente la griglia senza dover riaggiornare la pagina.</w:t>
             </w:r>
-            <w:bookmarkStart w:id="3" w:name="_GoBack"/>
-            <w:bookmarkEnd w:id="3"/>
+          </w:p>
+          <w:p>
+            <w:pPr>
+              <w:tabs>
+                <w:tab w:val="left" w:pos="1240"/>
+              </w:tabs>
+              <w:rPr>
+                <w:rFonts w:ascii="Arial" w:hAnsi="Arial" w:cs="Arial"/>
+              </w:rPr>
+            </w:pPr>
             <w:r>
               <w:rPr>
                 <w:rFonts w:ascii="Arial" w:hAnsi="Arial" w:cs="Arial"/>
               </w:rPr>
-              <w:t xml:space="preserve"> dover riaggiornare la pagina.</w:t>
+              <w:t>Creazione dello script per la modifica del dizionario: aggiunto evento per il click sull’icona di modifica, con visualizzazione dell’input per modificare la parola.</w:t>
             </w:r>
           </w:p>
         </w:tc>
@@ -547,6 +555,20 @@
                 <w:rFonts w:ascii="Arial" w:hAnsi="Arial" w:cs="Arial"/>
               </w:rPr>
             </w:pPr>
+            <w:r>
+              <w:rPr>
+                <w:rFonts w:ascii="Arial" w:hAnsi="Arial" w:cs="Arial"/>
+              </w:rPr>
+              <w:t xml:space="preserve">In ritardo con la pianificazione, </w:t>
+            </w:r>
+            <w:r>
+              <w:rPr>
+                <w:rFonts w:ascii="Arial" w:hAnsi="Arial" w:cs="Arial"/>
+              </w:rPr>
+              <w:t>avrei dovuto già finire i test, mentre devo ancora terminare l’algoritmo per la modifica.</w:t>
+            </w:r>
+            <w:bookmarkStart w:id="3" w:name="_GoBack"/>
+            <w:bookmarkEnd w:id="3"/>
           </w:p>
         </w:tc>
       </w:tr>
@@ -599,6 +621,12 @@
                 <w:rFonts w:ascii="Arial" w:hAnsi="Arial" w:cs="Arial"/>
               </w:rPr>
             </w:pPr>
+            <w:r>
+              <w:rPr>
+                <w:rFonts w:ascii="Arial" w:hAnsi="Arial" w:cs="Arial"/>
+              </w:rPr>
+              <w:t>Terminare la modifica del dizionario e iniziare ad effettuare tutti i test dell’applicativo</w:t>
+            </w:r>
           </w:p>
         </w:tc>
       </w:tr>
@@ -4248,7 +4276,7 @@
 </file>
 
 <file path=customXml/itemProps1.xml><?xml version="1.0" encoding="utf-8"?>
-<ds:datastoreItem xmlns:ds="http://schemas.openxmlformats.org/officeDocument/2006/customXml" ds:itemID="{AEB1296E-DBE8-473C-A6AC-F74377E9A891}">
+<ds:datastoreItem xmlns:ds="http://schemas.openxmlformats.org/officeDocument/2006/customXml" ds:itemID="{FC5B4015-E08A-414C-AAAC-C12CA91E9CE8}">
   <ds:schemaRefs>
     <ds:schemaRef ds:uri="http://schemas.openxmlformats.org/officeDocument/2006/bibliography"/>
   </ds:schemaRefs>

</xml_diff>

<commit_message>
Aggiornamento doc e continuazione modifica dizionario
</commit_message>
<xml_diff>
--- a/4_Diari/Diario_17_11_2023.docx
+++ b/4_Diari/Diario_17_11_2023.docx
@@ -1,6 +1,6 @@
 
 <file path=word/document.xml><?xml version="1.0" encoding="utf-8"?>
-<w:document xmlns:wpc="http://schemas.microsoft.com/office/word/2010/wordprocessingCanvas" xmlns:cx="http://schemas.microsoft.com/office/drawing/2014/chartex" xmlns:cx1="http://schemas.microsoft.com/office/drawing/2015/9/8/chartex" xmlns:cx2="http://schemas.microsoft.com/office/drawing/2015/10/21/chartex" xmlns:cx3="http://schemas.microsoft.com/office/drawing/2016/5/9/chartex" xmlns:cx4="http://schemas.microsoft.com/office/drawing/2016/5/10/chartex" xmlns:cx5="http://schemas.microsoft.com/office/drawing/2016/5/11/chartex" xmlns:cx6="http://schemas.microsoft.com/office/drawing/2016/5/12/chartex" xmlns:cx7="http://schemas.microsoft.com/office/drawing/2016/5/13/chartex" xmlns:cx8="http://schemas.microsoft.com/office/drawing/2016/5/14/chartex" xmlns:mc="http://schemas.openxmlformats.org/markup-compatibility/2006" xmlns:aink="http://schemas.microsoft.com/office/drawing/2016/ink" xmlns:am3d="http://schemas.microsoft.com/office/drawing/2017/model3d" xmlns:o="urn:schemas-microsoft-com:office:office" xmlns:r="http://schemas.openxmlformats.org/officeDocument/2006/relationships" xmlns:m="http://schemas.openxmlformats.org/officeDocument/2006/math" xmlns:v="urn:schemas-microsoft-com:vml" xmlns:wp14="http://schemas.microsoft.com/office/word/2010/wordprocessingDrawing" xmlns:wp="http://schemas.openxmlformats.org/drawingml/2006/wordprocessingDrawing" xmlns:w10="urn:schemas-microsoft-com:office:word" xmlns:w="http://schemas.openxmlformats.org/wordprocessingml/2006/main" xmlns:w14="http://schemas.microsoft.com/office/word/2010/wordml" xmlns:w15="http://schemas.microsoft.com/office/word/2012/wordml" xmlns:w16cid="http://schemas.microsoft.com/office/word/2016/wordml/cid" xmlns:w16se="http://schemas.microsoft.com/office/word/2015/wordml/symex" xmlns:wpg="http://schemas.microsoft.com/office/word/2010/wordprocessingGroup" xmlns:wpi="http://schemas.microsoft.com/office/word/2010/wordprocessingInk" xmlns:wne="http://schemas.microsoft.com/office/word/2006/wordml" xmlns:wps="http://schemas.microsoft.com/office/word/2010/wordprocessingShape" mc:Ignorable="w14 w15 w16se w16cid wp14">
+<w:document xmlns:wpc="http://schemas.microsoft.com/office/word/2010/wordprocessingCanvas" xmlns:cx="http://schemas.microsoft.com/office/drawing/2014/chartex" xmlns:cx1="http://schemas.microsoft.com/office/drawing/2015/9/8/chartex" xmlns:cx2="http://schemas.microsoft.com/office/drawing/2015/10/21/chartex" xmlns:cx3="http://schemas.microsoft.com/office/drawing/2016/5/9/chartex" xmlns:cx4="http://schemas.microsoft.com/office/drawing/2016/5/10/chartex" xmlns:cx5="http://schemas.microsoft.com/office/drawing/2016/5/11/chartex" xmlns:cx6="http://schemas.microsoft.com/office/drawing/2016/5/12/chartex" xmlns:cx7="http://schemas.microsoft.com/office/drawing/2016/5/13/chartex" xmlns:cx8="http://schemas.microsoft.com/office/drawing/2016/5/14/chartex" xmlns:mc="http://schemas.openxmlformats.org/markup-compatibility/2006" xmlns:aink="http://schemas.microsoft.com/office/drawing/2016/ink" xmlns:am3d="http://schemas.microsoft.com/office/drawing/2017/model3d" xmlns:o="urn:schemas-microsoft-com:office:office" xmlns:oel="http://schemas.microsoft.com/office/2019/extlst" xmlns:r="http://schemas.openxmlformats.org/officeDocument/2006/relationships" xmlns:m="http://schemas.openxmlformats.org/officeDocument/2006/math" xmlns:v="urn:schemas-microsoft-com:vml" xmlns:wp14="http://schemas.microsoft.com/office/word/2010/wordprocessingDrawing" xmlns:wp="http://schemas.openxmlformats.org/drawingml/2006/wordprocessingDrawing" xmlns:w10="urn:schemas-microsoft-com:office:word" xmlns:w="http://schemas.openxmlformats.org/wordprocessingml/2006/main" xmlns:w14="http://schemas.microsoft.com/office/word/2010/wordml" xmlns:w15="http://schemas.microsoft.com/office/word/2012/wordml" xmlns:w16cex="http://schemas.microsoft.com/office/word/2018/wordml/cex" xmlns:w16cid="http://schemas.microsoft.com/office/word/2016/wordml/cid" xmlns:w16="http://schemas.microsoft.com/office/word/2018/wordml" xmlns:w16sdtdh="http://schemas.microsoft.com/office/word/2020/wordml/sdtdatahash" xmlns:w16se="http://schemas.microsoft.com/office/word/2015/wordml/symex" xmlns:wpg="http://schemas.microsoft.com/office/word/2010/wordprocessingGroup" xmlns:wpi="http://schemas.microsoft.com/office/word/2010/wordprocessingInk" xmlns:wne="http://schemas.microsoft.com/office/word/2006/wordml" xmlns:wps="http://schemas.microsoft.com/office/word/2010/wordprocessingShape" mc:Ignorable="w14 w15 w16se w16cid w16 w16cex w16sdtdh wp14">
   <w:body>
     <w:p>
       <w:pPr>
@@ -224,21 +224,7 @@
               <w:rPr>
                 <w:rFonts w:ascii="Arial" w:hAnsi="Arial" w:cs="Arial"/>
               </w:rPr>
-              <w:t xml:space="preserve">chiamate in diversi punti dell’applicativo. Lo script utils.js viene caricato </w:t>
-            </w:r>
-            <w:proofErr w:type="gramStart"/>
-            <w:r>
-              <w:rPr>
-                <w:rFonts w:ascii="Arial" w:hAnsi="Arial" w:cs="Arial"/>
-              </w:rPr>
-              <w:t>nel head</w:t>
-            </w:r>
-            <w:proofErr w:type="gramEnd"/>
-            <w:r>
-              <w:rPr>
-                <w:rFonts w:ascii="Arial" w:hAnsi="Arial" w:cs="Arial"/>
-              </w:rPr>
-              <w:t xml:space="preserve"> della pagina html.</w:t>
+              <w:t>chiamate in diversi punti dell’applicativo. Lo script utils.js viene caricato nel head della pagina html.</w:t>
             </w:r>
           </w:p>
           <w:p>
@@ -264,21 +250,7 @@
               <w:rPr>
                 <w:rFonts w:ascii="Arial" w:hAnsi="Arial" w:cs="Arial"/>
               </w:rPr>
-              <w:t xml:space="preserve">, questo script contiene il codice per richiedere il dizionario al server, lo script è da caricare </w:t>
-            </w:r>
-            <w:proofErr w:type="gramStart"/>
-            <w:r>
-              <w:rPr>
-                <w:rFonts w:ascii="Arial" w:hAnsi="Arial" w:cs="Arial"/>
-              </w:rPr>
-              <w:t>nel head</w:t>
-            </w:r>
-            <w:proofErr w:type="gramEnd"/>
-            <w:r>
-              <w:rPr>
-                <w:rFonts w:ascii="Arial" w:hAnsi="Arial" w:cs="Arial"/>
-              </w:rPr>
-              <w:t xml:space="preserve"> della pagina, in questo modo al caricamento di essa il dizionario verrà memorizzato in una variabile che sarà poi accessibile alle funzioni che hanno bisogno di interagire con il dizionario.</w:t>
+              <w:t>, questo script contiene il codice per richiedere il dizionario al server, lo script è da caricare nel head della pagina, in questo modo al caricamento di essa il dizionario verrà memorizzato in una variabile che sarà poi accessibile alle funzioni che hanno bisogno di interagire con il dizionario.</w:t>
             </w:r>
           </w:p>
           <w:p>
@@ -429,7 +401,7 @@
               <w:rPr>
                 <w:rFonts w:ascii="Arial" w:hAnsi="Arial" w:cs="Arial"/>
               </w:rPr>
-              <w:t>, modificato pulsante per ola generazione automatica: l’utente può generare più volte automaticamente la griglia senza dover riaggiornare la pagina.</w:t>
+              <w:t>, modificato pulsante per la generazione automatica: l’utente può generare più volte automaticamente la griglia senza dover riaggiornare la pagina.</w:t>
             </w:r>
           </w:p>
           <w:p>
@@ -567,8 +539,6 @@
               </w:rPr>
               <w:t>avrei dovuto già finire i test, mentre devo ancora terminare l’algoritmo per la modifica.</w:t>
             </w:r>
-            <w:bookmarkStart w:id="3" w:name="_GoBack"/>
-            <w:bookmarkEnd w:id="3"/>
           </w:p>
         </w:tc>
       </w:tr>
@@ -651,7 +621,7 @@
 </file>
 
 <file path=word/endnotes.xml><?xml version="1.0" encoding="utf-8"?>
-<w:endnotes xmlns:wpc="http://schemas.microsoft.com/office/word/2010/wordprocessingCanvas" xmlns:cx="http://schemas.microsoft.com/office/drawing/2014/chartex" xmlns:cx1="http://schemas.microsoft.com/office/drawing/2015/9/8/chartex" xmlns:cx2="http://schemas.microsoft.com/office/drawing/2015/10/21/chartex" xmlns:cx3="http://schemas.microsoft.com/office/drawing/2016/5/9/chartex" xmlns:cx4="http://schemas.microsoft.com/office/drawing/2016/5/10/chartex" xmlns:cx5="http://schemas.microsoft.com/office/drawing/2016/5/11/chartex" xmlns:cx6="http://schemas.microsoft.com/office/drawing/2016/5/12/chartex" xmlns:cx7="http://schemas.microsoft.com/office/drawing/2016/5/13/chartex" xmlns:cx8="http://schemas.microsoft.com/office/drawing/2016/5/14/chartex" xmlns:mc="http://schemas.openxmlformats.org/markup-compatibility/2006" xmlns:aink="http://schemas.microsoft.com/office/drawing/2016/ink" xmlns:am3d="http://schemas.microsoft.com/office/drawing/2017/model3d" xmlns:o="urn:schemas-microsoft-com:office:office" xmlns:r="http://schemas.openxmlformats.org/officeDocument/2006/relationships" xmlns:m="http://schemas.openxmlformats.org/officeDocument/2006/math" xmlns:v="urn:schemas-microsoft-com:vml" xmlns:wp14="http://schemas.microsoft.com/office/word/2010/wordprocessingDrawing" xmlns:wp="http://schemas.openxmlformats.org/drawingml/2006/wordprocessingDrawing" xmlns:w10="urn:schemas-microsoft-com:office:word" xmlns:w="http://schemas.openxmlformats.org/wordprocessingml/2006/main" xmlns:w14="http://schemas.microsoft.com/office/word/2010/wordml" xmlns:w15="http://schemas.microsoft.com/office/word/2012/wordml" xmlns:w16cid="http://schemas.microsoft.com/office/word/2016/wordml/cid" xmlns:w16se="http://schemas.microsoft.com/office/word/2015/wordml/symex" xmlns:wpg="http://schemas.microsoft.com/office/word/2010/wordprocessingGroup" xmlns:wpi="http://schemas.microsoft.com/office/word/2010/wordprocessingInk" xmlns:wne="http://schemas.microsoft.com/office/word/2006/wordml" xmlns:wps="http://schemas.microsoft.com/office/word/2010/wordprocessingShape" mc:Ignorable="w14 w15 w16se w16cid wp14">
+<w:endnotes xmlns:wpc="http://schemas.microsoft.com/office/word/2010/wordprocessingCanvas" xmlns:cx="http://schemas.microsoft.com/office/drawing/2014/chartex" xmlns:cx1="http://schemas.microsoft.com/office/drawing/2015/9/8/chartex" xmlns:cx2="http://schemas.microsoft.com/office/drawing/2015/10/21/chartex" xmlns:cx3="http://schemas.microsoft.com/office/drawing/2016/5/9/chartex" xmlns:cx4="http://schemas.microsoft.com/office/drawing/2016/5/10/chartex" xmlns:cx5="http://schemas.microsoft.com/office/drawing/2016/5/11/chartex" xmlns:cx6="http://schemas.microsoft.com/office/drawing/2016/5/12/chartex" xmlns:cx7="http://schemas.microsoft.com/office/drawing/2016/5/13/chartex" xmlns:cx8="http://schemas.microsoft.com/office/drawing/2016/5/14/chartex" xmlns:mc="http://schemas.openxmlformats.org/markup-compatibility/2006" xmlns:aink="http://schemas.microsoft.com/office/drawing/2016/ink" xmlns:am3d="http://schemas.microsoft.com/office/drawing/2017/model3d" xmlns:o="urn:schemas-microsoft-com:office:office" xmlns:oel="http://schemas.microsoft.com/office/2019/extlst" xmlns:r="http://schemas.openxmlformats.org/officeDocument/2006/relationships" xmlns:m="http://schemas.openxmlformats.org/officeDocument/2006/math" xmlns:v="urn:schemas-microsoft-com:vml" xmlns:wp14="http://schemas.microsoft.com/office/word/2010/wordprocessingDrawing" xmlns:wp="http://schemas.openxmlformats.org/drawingml/2006/wordprocessingDrawing" xmlns:w10="urn:schemas-microsoft-com:office:word" xmlns:w="http://schemas.openxmlformats.org/wordprocessingml/2006/main" xmlns:w14="http://schemas.microsoft.com/office/word/2010/wordml" xmlns:w15="http://schemas.microsoft.com/office/word/2012/wordml" xmlns:w16cex="http://schemas.microsoft.com/office/word/2018/wordml/cex" xmlns:w16cid="http://schemas.microsoft.com/office/word/2016/wordml/cid" xmlns:w16="http://schemas.microsoft.com/office/word/2018/wordml" xmlns:w16sdtdh="http://schemas.microsoft.com/office/word/2020/wordml/sdtdatahash" xmlns:w16se="http://schemas.microsoft.com/office/word/2015/wordml/symex" xmlns:wpg="http://schemas.microsoft.com/office/word/2010/wordprocessingGroup" xmlns:wpi="http://schemas.microsoft.com/office/word/2010/wordprocessingInk" xmlns:wne="http://schemas.microsoft.com/office/word/2006/wordml" xmlns:wps="http://schemas.microsoft.com/office/word/2010/wordprocessingShape" mc:Ignorable="w14 w15 w16se w16cid w16 w16cex w16sdtdh wp14">
   <w:endnote w:type="separator" w:id="-1">
     <w:p>
       <w:pPr>
@@ -676,7 +646,7 @@
 </file>
 
 <file path=word/footer1.xml><?xml version="1.0" encoding="utf-8"?>
-<w:ftr xmlns:wpc="http://schemas.microsoft.com/office/word/2010/wordprocessingCanvas" xmlns:cx="http://schemas.microsoft.com/office/drawing/2014/chartex" xmlns:cx1="http://schemas.microsoft.com/office/drawing/2015/9/8/chartex" xmlns:cx2="http://schemas.microsoft.com/office/drawing/2015/10/21/chartex" xmlns:cx3="http://schemas.microsoft.com/office/drawing/2016/5/9/chartex" xmlns:cx4="http://schemas.microsoft.com/office/drawing/2016/5/10/chartex" xmlns:cx5="http://schemas.microsoft.com/office/drawing/2016/5/11/chartex" xmlns:cx6="http://schemas.microsoft.com/office/drawing/2016/5/12/chartex" xmlns:cx7="http://schemas.microsoft.com/office/drawing/2016/5/13/chartex" xmlns:cx8="http://schemas.microsoft.com/office/drawing/2016/5/14/chartex" xmlns:mc="http://schemas.openxmlformats.org/markup-compatibility/2006" xmlns:aink="http://schemas.microsoft.com/office/drawing/2016/ink" xmlns:am3d="http://schemas.microsoft.com/office/drawing/2017/model3d" xmlns:o="urn:schemas-microsoft-com:office:office" xmlns:r="http://schemas.openxmlformats.org/officeDocument/2006/relationships" xmlns:m="http://schemas.openxmlformats.org/officeDocument/2006/math" xmlns:v="urn:schemas-microsoft-com:vml" xmlns:wp14="http://schemas.microsoft.com/office/word/2010/wordprocessingDrawing" xmlns:wp="http://schemas.openxmlformats.org/drawingml/2006/wordprocessingDrawing" xmlns:w10="urn:schemas-microsoft-com:office:word" xmlns:w="http://schemas.openxmlformats.org/wordprocessingml/2006/main" xmlns:w14="http://schemas.microsoft.com/office/word/2010/wordml" xmlns:w15="http://schemas.microsoft.com/office/word/2012/wordml" xmlns:w16cid="http://schemas.microsoft.com/office/word/2016/wordml/cid" xmlns:w16se="http://schemas.microsoft.com/office/word/2015/wordml/symex" xmlns:wpg="http://schemas.microsoft.com/office/word/2010/wordprocessingGroup" xmlns:wpi="http://schemas.microsoft.com/office/word/2010/wordprocessingInk" xmlns:wne="http://schemas.microsoft.com/office/word/2006/wordml" xmlns:wps="http://schemas.microsoft.com/office/word/2010/wordprocessingShape" mc:Ignorable="w14 w15 w16se w16cid wp14">
+<w:ftr xmlns:wpc="http://schemas.microsoft.com/office/word/2010/wordprocessingCanvas" xmlns:cx="http://schemas.microsoft.com/office/drawing/2014/chartex" xmlns:cx1="http://schemas.microsoft.com/office/drawing/2015/9/8/chartex" xmlns:cx2="http://schemas.microsoft.com/office/drawing/2015/10/21/chartex" xmlns:cx3="http://schemas.microsoft.com/office/drawing/2016/5/9/chartex" xmlns:cx4="http://schemas.microsoft.com/office/drawing/2016/5/10/chartex" xmlns:cx5="http://schemas.microsoft.com/office/drawing/2016/5/11/chartex" xmlns:cx6="http://schemas.microsoft.com/office/drawing/2016/5/12/chartex" xmlns:cx7="http://schemas.microsoft.com/office/drawing/2016/5/13/chartex" xmlns:cx8="http://schemas.microsoft.com/office/drawing/2016/5/14/chartex" xmlns:mc="http://schemas.openxmlformats.org/markup-compatibility/2006" xmlns:aink="http://schemas.microsoft.com/office/drawing/2016/ink" xmlns:am3d="http://schemas.microsoft.com/office/drawing/2017/model3d" xmlns:o="urn:schemas-microsoft-com:office:office" xmlns:oel="http://schemas.microsoft.com/office/2019/extlst" xmlns:r="http://schemas.openxmlformats.org/officeDocument/2006/relationships" xmlns:m="http://schemas.openxmlformats.org/officeDocument/2006/math" xmlns:v="urn:schemas-microsoft-com:vml" xmlns:wp14="http://schemas.microsoft.com/office/word/2010/wordprocessingDrawing" xmlns:wp="http://schemas.openxmlformats.org/drawingml/2006/wordprocessingDrawing" xmlns:w10="urn:schemas-microsoft-com:office:word" xmlns:w="http://schemas.openxmlformats.org/wordprocessingml/2006/main" xmlns:w14="http://schemas.microsoft.com/office/word/2010/wordml" xmlns:w15="http://schemas.microsoft.com/office/word/2012/wordml" xmlns:w16cex="http://schemas.microsoft.com/office/word/2018/wordml/cex" xmlns:w16cid="http://schemas.microsoft.com/office/word/2016/wordml/cid" xmlns:w16="http://schemas.microsoft.com/office/word/2018/wordml" xmlns:w16sdtdh="http://schemas.microsoft.com/office/word/2020/wordml/sdtdatahash" xmlns:w16se="http://schemas.microsoft.com/office/word/2015/wordml/symex" xmlns:wpg="http://schemas.microsoft.com/office/word/2010/wordprocessingGroup" xmlns:wpi="http://schemas.microsoft.com/office/word/2010/wordprocessingInk" xmlns:wne="http://schemas.microsoft.com/office/word/2006/wordml" xmlns:wps="http://schemas.microsoft.com/office/word/2010/wordprocessingShape" mc:Ignorable="w14 w15 w16se w16cid w16 w16cex w16sdtdh wp14">
   <w:p>
     <w:pPr>
       <w:tabs>
@@ -696,7 +666,6 @@
         <w:dataBinding w:prefixMappings="xmlns:ns0='http://schemas.openxmlformats.org/officeDocument/2006/extended-properties'" w:xpath="/ns0:Properties[1]/ns0:Company[1]" w:storeItemID="{6668398D-A668-4E3E-A5EB-62B293D839F1}"/>
         <w:text/>
       </w:sdtPr>
-      <w:sdtEndPr/>
       <w:sdtContent>
         <w:r>
           <w:rPr>
@@ -806,7 +775,7 @@
 </file>
 
 <file path=word/footnotes.xml><?xml version="1.0" encoding="utf-8"?>
-<w:footnotes xmlns:wpc="http://schemas.microsoft.com/office/word/2010/wordprocessingCanvas" xmlns:cx="http://schemas.microsoft.com/office/drawing/2014/chartex" xmlns:cx1="http://schemas.microsoft.com/office/drawing/2015/9/8/chartex" xmlns:cx2="http://schemas.microsoft.com/office/drawing/2015/10/21/chartex" xmlns:cx3="http://schemas.microsoft.com/office/drawing/2016/5/9/chartex" xmlns:cx4="http://schemas.microsoft.com/office/drawing/2016/5/10/chartex" xmlns:cx5="http://schemas.microsoft.com/office/drawing/2016/5/11/chartex" xmlns:cx6="http://schemas.microsoft.com/office/drawing/2016/5/12/chartex" xmlns:cx7="http://schemas.microsoft.com/office/drawing/2016/5/13/chartex" xmlns:cx8="http://schemas.microsoft.com/office/drawing/2016/5/14/chartex" xmlns:mc="http://schemas.openxmlformats.org/markup-compatibility/2006" xmlns:aink="http://schemas.microsoft.com/office/drawing/2016/ink" xmlns:am3d="http://schemas.microsoft.com/office/drawing/2017/model3d" xmlns:o="urn:schemas-microsoft-com:office:office" xmlns:r="http://schemas.openxmlformats.org/officeDocument/2006/relationships" xmlns:m="http://schemas.openxmlformats.org/officeDocument/2006/math" xmlns:v="urn:schemas-microsoft-com:vml" xmlns:wp14="http://schemas.microsoft.com/office/word/2010/wordprocessingDrawing" xmlns:wp="http://schemas.openxmlformats.org/drawingml/2006/wordprocessingDrawing" xmlns:w10="urn:schemas-microsoft-com:office:word" xmlns:w="http://schemas.openxmlformats.org/wordprocessingml/2006/main" xmlns:w14="http://schemas.microsoft.com/office/word/2010/wordml" xmlns:w15="http://schemas.microsoft.com/office/word/2012/wordml" xmlns:w16cid="http://schemas.microsoft.com/office/word/2016/wordml/cid" xmlns:w16se="http://schemas.microsoft.com/office/word/2015/wordml/symex" xmlns:wpg="http://schemas.microsoft.com/office/word/2010/wordprocessingGroup" xmlns:wpi="http://schemas.microsoft.com/office/word/2010/wordprocessingInk" xmlns:wne="http://schemas.microsoft.com/office/word/2006/wordml" xmlns:wps="http://schemas.microsoft.com/office/word/2010/wordprocessingShape" mc:Ignorable="w14 w15 w16se w16cid wp14">
+<w:footnotes xmlns:wpc="http://schemas.microsoft.com/office/word/2010/wordprocessingCanvas" xmlns:cx="http://schemas.microsoft.com/office/drawing/2014/chartex" xmlns:cx1="http://schemas.microsoft.com/office/drawing/2015/9/8/chartex" xmlns:cx2="http://schemas.microsoft.com/office/drawing/2015/10/21/chartex" xmlns:cx3="http://schemas.microsoft.com/office/drawing/2016/5/9/chartex" xmlns:cx4="http://schemas.microsoft.com/office/drawing/2016/5/10/chartex" xmlns:cx5="http://schemas.microsoft.com/office/drawing/2016/5/11/chartex" xmlns:cx6="http://schemas.microsoft.com/office/drawing/2016/5/12/chartex" xmlns:cx7="http://schemas.microsoft.com/office/drawing/2016/5/13/chartex" xmlns:cx8="http://schemas.microsoft.com/office/drawing/2016/5/14/chartex" xmlns:mc="http://schemas.openxmlformats.org/markup-compatibility/2006" xmlns:aink="http://schemas.microsoft.com/office/drawing/2016/ink" xmlns:am3d="http://schemas.microsoft.com/office/drawing/2017/model3d" xmlns:o="urn:schemas-microsoft-com:office:office" xmlns:oel="http://schemas.microsoft.com/office/2019/extlst" xmlns:r="http://schemas.openxmlformats.org/officeDocument/2006/relationships" xmlns:m="http://schemas.openxmlformats.org/officeDocument/2006/math" xmlns:v="urn:schemas-microsoft-com:vml" xmlns:wp14="http://schemas.microsoft.com/office/word/2010/wordprocessingDrawing" xmlns:wp="http://schemas.openxmlformats.org/drawingml/2006/wordprocessingDrawing" xmlns:w10="urn:schemas-microsoft-com:office:word" xmlns:w="http://schemas.openxmlformats.org/wordprocessingml/2006/main" xmlns:w14="http://schemas.microsoft.com/office/word/2010/wordml" xmlns:w15="http://schemas.microsoft.com/office/word/2012/wordml" xmlns:w16cex="http://schemas.microsoft.com/office/word/2018/wordml/cex" xmlns:w16cid="http://schemas.microsoft.com/office/word/2016/wordml/cid" xmlns:w16="http://schemas.microsoft.com/office/word/2018/wordml" xmlns:w16sdtdh="http://schemas.microsoft.com/office/word/2020/wordml/sdtdatahash" xmlns:w16se="http://schemas.microsoft.com/office/word/2015/wordml/symex" xmlns:wpg="http://schemas.microsoft.com/office/word/2010/wordprocessingGroup" xmlns:wpi="http://schemas.microsoft.com/office/word/2010/wordprocessingInk" xmlns:wne="http://schemas.microsoft.com/office/word/2006/wordml" xmlns:wps="http://schemas.microsoft.com/office/word/2010/wordprocessingShape" mc:Ignorable="w14 w15 w16se w16cid w16 w16cex w16sdtdh wp14">
   <w:footnote w:type="separator" w:id="-1">
     <w:p>
       <w:pPr>
@@ -831,7 +800,7 @@
 </file>
 
 <file path=word/header1.xml><?xml version="1.0" encoding="utf-8"?>
-<w:hdr xmlns:wpc="http://schemas.microsoft.com/office/word/2010/wordprocessingCanvas" xmlns:cx="http://schemas.microsoft.com/office/drawing/2014/chartex" xmlns:cx1="http://schemas.microsoft.com/office/drawing/2015/9/8/chartex" xmlns:cx2="http://schemas.microsoft.com/office/drawing/2015/10/21/chartex" xmlns:cx3="http://schemas.microsoft.com/office/drawing/2016/5/9/chartex" xmlns:cx4="http://schemas.microsoft.com/office/drawing/2016/5/10/chartex" xmlns:cx5="http://schemas.microsoft.com/office/drawing/2016/5/11/chartex" xmlns:cx6="http://schemas.microsoft.com/office/drawing/2016/5/12/chartex" xmlns:cx7="http://schemas.microsoft.com/office/drawing/2016/5/13/chartex" xmlns:cx8="http://schemas.microsoft.com/office/drawing/2016/5/14/chartex" xmlns:mc="http://schemas.openxmlformats.org/markup-compatibility/2006" xmlns:aink="http://schemas.microsoft.com/office/drawing/2016/ink" xmlns:am3d="http://schemas.microsoft.com/office/drawing/2017/model3d" xmlns:o="urn:schemas-microsoft-com:office:office" xmlns:r="http://schemas.openxmlformats.org/officeDocument/2006/relationships" xmlns:m="http://schemas.openxmlformats.org/officeDocument/2006/math" xmlns:v="urn:schemas-microsoft-com:vml" xmlns:wp14="http://schemas.microsoft.com/office/word/2010/wordprocessingDrawing" xmlns:wp="http://schemas.openxmlformats.org/drawingml/2006/wordprocessingDrawing" xmlns:w10="urn:schemas-microsoft-com:office:word" xmlns:w="http://schemas.openxmlformats.org/wordprocessingml/2006/main" xmlns:w14="http://schemas.microsoft.com/office/word/2010/wordml" xmlns:w15="http://schemas.microsoft.com/office/word/2012/wordml" xmlns:w16cid="http://schemas.microsoft.com/office/word/2016/wordml/cid" xmlns:w16se="http://schemas.microsoft.com/office/word/2015/wordml/symex" xmlns:wpg="http://schemas.microsoft.com/office/word/2010/wordprocessingGroup" xmlns:wpi="http://schemas.microsoft.com/office/word/2010/wordprocessingInk" xmlns:wne="http://schemas.microsoft.com/office/word/2006/wordml" xmlns:wps="http://schemas.microsoft.com/office/word/2010/wordprocessingShape" mc:Ignorable="w14 w15 w16se w16cid wp14">
+<w:hdr xmlns:wpc="http://schemas.microsoft.com/office/word/2010/wordprocessingCanvas" xmlns:cx="http://schemas.microsoft.com/office/drawing/2014/chartex" xmlns:cx1="http://schemas.microsoft.com/office/drawing/2015/9/8/chartex" xmlns:cx2="http://schemas.microsoft.com/office/drawing/2015/10/21/chartex" xmlns:cx3="http://schemas.microsoft.com/office/drawing/2016/5/9/chartex" xmlns:cx4="http://schemas.microsoft.com/office/drawing/2016/5/10/chartex" xmlns:cx5="http://schemas.microsoft.com/office/drawing/2016/5/11/chartex" xmlns:cx6="http://schemas.microsoft.com/office/drawing/2016/5/12/chartex" xmlns:cx7="http://schemas.microsoft.com/office/drawing/2016/5/13/chartex" xmlns:cx8="http://schemas.microsoft.com/office/drawing/2016/5/14/chartex" xmlns:mc="http://schemas.openxmlformats.org/markup-compatibility/2006" xmlns:aink="http://schemas.microsoft.com/office/drawing/2016/ink" xmlns:am3d="http://schemas.microsoft.com/office/drawing/2017/model3d" xmlns:o="urn:schemas-microsoft-com:office:office" xmlns:oel="http://schemas.microsoft.com/office/2019/extlst" xmlns:r="http://schemas.openxmlformats.org/officeDocument/2006/relationships" xmlns:m="http://schemas.openxmlformats.org/officeDocument/2006/math" xmlns:v="urn:schemas-microsoft-com:vml" xmlns:wp14="http://schemas.microsoft.com/office/word/2010/wordprocessingDrawing" xmlns:wp="http://schemas.openxmlformats.org/drawingml/2006/wordprocessingDrawing" xmlns:w10="urn:schemas-microsoft-com:office:word" xmlns:w="http://schemas.openxmlformats.org/wordprocessingml/2006/main" xmlns:w14="http://schemas.microsoft.com/office/word/2010/wordml" xmlns:w15="http://schemas.microsoft.com/office/word/2012/wordml" xmlns:w16cex="http://schemas.microsoft.com/office/word/2018/wordml/cex" xmlns:w16cid="http://schemas.microsoft.com/office/word/2016/wordml/cid" xmlns:w16="http://schemas.microsoft.com/office/word/2018/wordml" xmlns:w16sdtdh="http://schemas.microsoft.com/office/word/2020/wordml/sdtdatahash" xmlns:w16se="http://schemas.microsoft.com/office/word/2015/wordml/symex" xmlns:wpg="http://schemas.microsoft.com/office/word/2010/wordprocessingGroup" xmlns:wpi="http://schemas.microsoft.com/office/word/2010/wordprocessingInk" xmlns:wne="http://schemas.microsoft.com/office/word/2006/wordml" xmlns:wps="http://schemas.microsoft.com/office/word/2010/wordprocessingShape" mc:Ignorable="w14 w15 w16se w16cid w16 w16cex w16sdtdh wp14">
   <w:p>
     <w:pPr>
       <w:rPr>
@@ -850,7 +819,7 @@
 </file>
 
 <file path=word/numbering.xml><?xml version="1.0" encoding="utf-8"?>
-<w:numbering xmlns:wpc="http://schemas.microsoft.com/office/word/2010/wordprocessingCanvas" xmlns:cx="http://schemas.microsoft.com/office/drawing/2014/chartex" xmlns:cx1="http://schemas.microsoft.com/office/drawing/2015/9/8/chartex" xmlns:cx2="http://schemas.microsoft.com/office/drawing/2015/10/21/chartex" xmlns:cx3="http://schemas.microsoft.com/office/drawing/2016/5/9/chartex" xmlns:cx4="http://schemas.microsoft.com/office/drawing/2016/5/10/chartex" xmlns:cx5="http://schemas.microsoft.com/office/drawing/2016/5/11/chartex" xmlns:cx6="http://schemas.microsoft.com/office/drawing/2016/5/12/chartex" xmlns:cx7="http://schemas.microsoft.com/office/drawing/2016/5/13/chartex" xmlns:cx8="http://schemas.microsoft.com/office/drawing/2016/5/14/chartex" xmlns:mc="http://schemas.openxmlformats.org/markup-compatibility/2006" xmlns:aink="http://schemas.microsoft.com/office/drawing/2016/ink" xmlns:am3d="http://schemas.microsoft.com/office/drawing/2017/model3d" xmlns:o="urn:schemas-microsoft-com:office:office" xmlns:r="http://schemas.openxmlformats.org/officeDocument/2006/relationships" xmlns:m="http://schemas.openxmlformats.org/officeDocument/2006/math" xmlns:v="urn:schemas-microsoft-com:vml" xmlns:wp14="http://schemas.microsoft.com/office/word/2010/wordprocessingDrawing" xmlns:wp="http://schemas.openxmlformats.org/drawingml/2006/wordprocessingDrawing" xmlns:w10="urn:schemas-microsoft-com:office:word" xmlns:w="http://schemas.openxmlformats.org/wordprocessingml/2006/main" xmlns:w14="http://schemas.microsoft.com/office/word/2010/wordml" xmlns:w15="http://schemas.microsoft.com/office/word/2012/wordml" xmlns:w16cid="http://schemas.microsoft.com/office/word/2016/wordml/cid" xmlns:w16se="http://schemas.microsoft.com/office/word/2015/wordml/symex" xmlns:wpg="http://schemas.microsoft.com/office/word/2010/wordprocessingGroup" xmlns:wpi="http://schemas.microsoft.com/office/word/2010/wordprocessingInk" xmlns:wne="http://schemas.microsoft.com/office/word/2006/wordml" xmlns:wps="http://schemas.microsoft.com/office/word/2010/wordprocessingShape" mc:Ignorable="w14 w15 w16se w16cid wp14">
+<w:numbering xmlns:wpc="http://schemas.microsoft.com/office/word/2010/wordprocessingCanvas" xmlns:cx="http://schemas.microsoft.com/office/drawing/2014/chartex" xmlns:cx1="http://schemas.microsoft.com/office/drawing/2015/9/8/chartex" xmlns:cx2="http://schemas.microsoft.com/office/drawing/2015/10/21/chartex" xmlns:cx3="http://schemas.microsoft.com/office/drawing/2016/5/9/chartex" xmlns:cx4="http://schemas.microsoft.com/office/drawing/2016/5/10/chartex" xmlns:cx5="http://schemas.microsoft.com/office/drawing/2016/5/11/chartex" xmlns:cx6="http://schemas.microsoft.com/office/drawing/2016/5/12/chartex" xmlns:cx7="http://schemas.microsoft.com/office/drawing/2016/5/13/chartex" xmlns:cx8="http://schemas.microsoft.com/office/drawing/2016/5/14/chartex" xmlns:mc="http://schemas.openxmlformats.org/markup-compatibility/2006" xmlns:aink="http://schemas.microsoft.com/office/drawing/2016/ink" xmlns:am3d="http://schemas.microsoft.com/office/drawing/2017/model3d" xmlns:o="urn:schemas-microsoft-com:office:office" xmlns:oel="http://schemas.microsoft.com/office/2019/extlst" xmlns:r="http://schemas.openxmlformats.org/officeDocument/2006/relationships" xmlns:m="http://schemas.openxmlformats.org/officeDocument/2006/math" xmlns:v="urn:schemas-microsoft-com:vml" xmlns:wp14="http://schemas.microsoft.com/office/word/2010/wordprocessingDrawing" xmlns:wp="http://schemas.openxmlformats.org/drawingml/2006/wordprocessingDrawing" xmlns:w10="urn:schemas-microsoft-com:office:word" xmlns:w="http://schemas.openxmlformats.org/wordprocessingml/2006/main" xmlns:w14="http://schemas.microsoft.com/office/word/2010/wordml" xmlns:w15="http://schemas.microsoft.com/office/word/2012/wordml" xmlns:w16cex="http://schemas.microsoft.com/office/word/2018/wordml/cex" xmlns:w16cid="http://schemas.microsoft.com/office/word/2016/wordml/cid" xmlns:w16="http://schemas.microsoft.com/office/word/2018/wordml" xmlns:w16sdtdh="http://schemas.microsoft.com/office/word/2020/wordml/sdtdatahash" xmlns:w16se="http://schemas.microsoft.com/office/word/2015/wordml/symex" xmlns:wpg="http://schemas.microsoft.com/office/word/2010/wordprocessingGroup" xmlns:wpi="http://schemas.microsoft.com/office/word/2010/wordprocessingInk" xmlns:wne="http://schemas.microsoft.com/office/word/2006/wordml" xmlns:wps="http://schemas.microsoft.com/office/word/2010/wordprocessingShape" mc:Ignorable="w14 w15 w16se w16cid w16 w16cex w16sdtdh wp14">
   <w:abstractNum w:abstractNumId="0" w15:restartNumberingAfterBreak="0">
     <w:nsid w:val="1AC113DD"/>
     <w:multiLevelType w:val="hybridMultilevel"/>
@@ -3079,71 +3048,71 @@
       </w:pPr>
     </w:lvl>
   </w:abstractNum>
-  <w:num w:numId="1">
+  <w:num w:numId="1" w16cid:durableId="874075730">
     <w:abstractNumId w:val="14"/>
   </w:num>
-  <w:num w:numId="2">
+  <w:num w:numId="2" w16cid:durableId="1584758552">
     <w:abstractNumId w:val="12"/>
   </w:num>
-  <w:num w:numId="3">
+  <w:num w:numId="3" w16cid:durableId="2112317713">
     <w:abstractNumId w:val="15"/>
   </w:num>
-  <w:num w:numId="4">
+  <w:num w:numId="4" w16cid:durableId="1775588963">
     <w:abstractNumId w:val="4"/>
   </w:num>
-  <w:num w:numId="5">
+  <w:num w:numId="5" w16cid:durableId="1320577964">
     <w:abstractNumId w:val="18"/>
   </w:num>
-  <w:num w:numId="6">
+  <w:num w:numId="6" w16cid:durableId="272714335">
     <w:abstractNumId w:val="1"/>
   </w:num>
-  <w:num w:numId="7">
+  <w:num w:numId="7" w16cid:durableId="170334463">
     <w:abstractNumId w:val="16"/>
   </w:num>
-  <w:num w:numId="8">
+  <w:num w:numId="8" w16cid:durableId="927694347">
     <w:abstractNumId w:val="8"/>
   </w:num>
-  <w:num w:numId="9">
+  <w:num w:numId="9" w16cid:durableId="917130213">
     <w:abstractNumId w:val="5"/>
   </w:num>
-  <w:num w:numId="10">
+  <w:num w:numId="10" w16cid:durableId="1699966816">
     <w:abstractNumId w:val="7"/>
   </w:num>
-  <w:num w:numId="11">
+  <w:num w:numId="11" w16cid:durableId="445127232">
     <w:abstractNumId w:val="13"/>
   </w:num>
-  <w:num w:numId="12">
+  <w:num w:numId="12" w16cid:durableId="592126780">
     <w:abstractNumId w:val="0"/>
   </w:num>
-  <w:num w:numId="13">
+  <w:num w:numId="13" w16cid:durableId="255213846">
     <w:abstractNumId w:val="3"/>
   </w:num>
-  <w:num w:numId="14">
+  <w:num w:numId="14" w16cid:durableId="1704745817">
     <w:abstractNumId w:val="10"/>
   </w:num>
-  <w:num w:numId="15">
+  <w:num w:numId="15" w16cid:durableId="1386566412">
     <w:abstractNumId w:val="6"/>
   </w:num>
-  <w:num w:numId="16">
+  <w:num w:numId="16" w16cid:durableId="1916284885">
     <w:abstractNumId w:val="11"/>
   </w:num>
-  <w:num w:numId="17">
+  <w:num w:numId="17" w16cid:durableId="1499611127">
     <w:abstractNumId w:val="19"/>
   </w:num>
-  <w:num w:numId="18">
+  <w:num w:numId="18" w16cid:durableId="152839918">
     <w:abstractNumId w:val="9"/>
   </w:num>
-  <w:num w:numId="19">
+  <w:num w:numId="19" w16cid:durableId="124548217">
     <w:abstractNumId w:val="17"/>
   </w:num>
-  <w:num w:numId="20">
+  <w:num w:numId="20" w16cid:durableId="1682783423">
     <w:abstractNumId w:val="2"/>
   </w:num>
 </w:numbering>
 </file>
 
 <file path=word/styles.xml><?xml version="1.0" encoding="utf-8"?>
-<w:styles xmlns:mc="http://schemas.openxmlformats.org/markup-compatibility/2006" xmlns:r="http://schemas.openxmlformats.org/officeDocument/2006/relationships" xmlns:w="http://schemas.openxmlformats.org/wordprocessingml/2006/main" xmlns:w14="http://schemas.microsoft.com/office/word/2010/wordml" xmlns:w15="http://schemas.microsoft.com/office/word/2012/wordml" xmlns:w16cid="http://schemas.microsoft.com/office/word/2016/wordml/cid" xmlns:w16se="http://schemas.microsoft.com/office/word/2015/wordml/symex" mc:Ignorable="w14 w15 w16se w16cid">
+<w:styles xmlns:mc="http://schemas.openxmlformats.org/markup-compatibility/2006" xmlns:r="http://schemas.openxmlformats.org/officeDocument/2006/relationships" xmlns:w="http://schemas.openxmlformats.org/wordprocessingml/2006/main" xmlns:w14="http://schemas.microsoft.com/office/word/2010/wordml" xmlns:w15="http://schemas.microsoft.com/office/word/2012/wordml" xmlns:w16cex="http://schemas.microsoft.com/office/word/2018/wordml/cex" xmlns:w16cid="http://schemas.microsoft.com/office/word/2016/wordml/cid" xmlns:w16="http://schemas.microsoft.com/office/word/2018/wordml" xmlns:w16sdtdh="http://schemas.microsoft.com/office/word/2020/wordml/sdtdatahash" xmlns:w16se="http://schemas.microsoft.com/office/word/2015/wordml/symex" mc:Ignorable="w14 w15 w16se w16cid w16 w16cex w16sdtdh">
   <w:docDefaults>
     <w:rPrDefault>
       <w:rPr>
@@ -3159,7 +3128,7 @@
       </w:pPr>
     </w:pPrDefault>
   </w:docDefaults>
-  <w:latentStyles w:defLockedState="0" w:defUIPriority="99" w:defSemiHidden="0" w:defUnhideWhenUsed="0" w:defQFormat="0" w:count="375">
+  <w:latentStyles w:defLockedState="0" w:defUIPriority="99" w:defSemiHidden="0" w:defUnhideWhenUsed="0" w:defQFormat="0" w:count="376">
     <w:lsdException w:name="Normal" w:uiPriority="0" w:qFormat="1"/>
     <w:lsdException w:name="heading 1" w:uiPriority="9" w:qFormat="1"/>
     <w:lsdException w:name="heading 2" w:semiHidden="1" w:uiPriority="9" w:unhideWhenUsed="1" w:qFormat="1"/>
@@ -3265,7 +3234,6 @@
     <w:lsdException w:name="HTML Sample" w:semiHidden="1" w:unhideWhenUsed="1"/>
     <w:lsdException w:name="HTML Typewriter" w:semiHidden="1" w:unhideWhenUsed="1"/>
     <w:lsdException w:name="HTML Variable" w:semiHidden="1" w:unhideWhenUsed="1"/>
-    <w:lsdException w:name="Normal Table" w:semiHidden="1" w:unhideWhenUsed="1"/>
     <w:lsdException w:name="annotation subject" w:semiHidden="1" w:unhideWhenUsed="1"/>
     <w:lsdException w:name="No List" w:semiHidden="1" w:unhideWhenUsed="1"/>
     <w:lsdException w:name="Outline List 1" w:semiHidden="1" w:unhideWhenUsed="1"/>
@@ -3312,10 +3280,8 @@
     <w:lsdException w:name="Table Subtle 2" w:semiHidden="1" w:unhideWhenUsed="1"/>
     <w:lsdException w:name="Table Web 1" w:semiHidden="1" w:unhideWhenUsed="1"/>
     <w:lsdException w:name="Table Web 2" w:semiHidden="1" w:unhideWhenUsed="1"/>
-    <w:lsdException w:name="Table Web 3" w:semiHidden="1" w:unhideWhenUsed="1"/>
     <w:lsdException w:name="Balloon Text" w:semiHidden="1" w:unhideWhenUsed="1"/>
     <w:lsdException w:name="Table Grid" w:uiPriority="59"/>
-    <w:lsdException w:name="Table Theme" w:semiHidden="1" w:unhideWhenUsed="1"/>
     <w:lsdException w:name="Placeholder Text" w:semiHidden="1"/>
     <w:lsdException w:name="No Spacing" w:uiPriority="1" w:qFormat="1"/>
     <w:lsdException w:name="Light Shading" w:uiPriority="60"/>
@@ -3535,6 +3501,7 @@
     <w:lsdException w:name="Smart Hyperlink" w:semiHidden="1" w:unhideWhenUsed="1"/>
     <w:lsdException w:name="Hashtag" w:semiHidden="1" w:unhideWhenUsed="1"/>
     <w:lsdException w:name="Unresolved Mention" w:semiHidden="1" w:unhideWhenUsed="1"/>
+    <w:lsdException w:name="Smart Link" w:semiHidden="1" w:unhideWhenUsed="1"/>
   </w:latentStyles>
   <w:style w:type="paragraph" w:default="1" w:styleId="Normale">
     <w:name w:val="Normal"/>

</xml_diff>